<commit_message>
Create a new Word File with the current Debit Note
</commit_message>
<xml_diff>
--- a/generated_doc.docx
+++ b/generated_doc.docx
@@ -251,63 +251,7 @@
                 <w:sz w:val="17"/>
                 <w:lang w:val="pt-BR"/>
               </w:rPr>
-              <w:t>0</w:t>
-            </w:r>
-            <w:r>
-              <w:rPr>
-                <w:w w:val="105"/>
-                <w:sz w:val="17"/>
-                <w:lang w:val="pt-BR"/>
-              </w:rPr>
-              <w:t>3</w:t>
-            </w:r>
-            <w:r>
-              <w:rPr>
-                <w:w w:val="105"/>
-                <w:sz w:val="17"/>
-                <w:lang w:val="pt-BR"/>
-              </w:rPr>
-              <w:t xml:space="preserve"> de </w:t>
-            </w:r>
-            <w:r>
-              <w:rPr>
-                <w:w w:val="105"/>
-                <w:sz w:val="17"/>
-                <w:lang w:val="pt-BR"/>
-              </w:rPr>
-              <w:t>ju</w:t>
-            </w:r>
-            <w:r>
-              <w:rPr>
-                <w:w w:val="105"/>
-                <w:sz w:val="17"/>
-                <w:lang w:val="pt-BR"/>
-              </w:rPr>
-              <w:t>l</w:t>
-            </w:r>
-            <w:r>
-              <w:rPr>
-                <w:w w:val="105"/>
-                <w:sz w:val="17"/>
-                <w:lang w:val="pt-BR"/>
-              </w:rPr>
-              <w:t>ho</w:t>
-            </w:r>
-            <w:r>
-              <w:rPr>
-                <w:w w:val="105"/>
-                <w:sz w:val="17"/>
-                <w:lang w:val="pt-BR"/>
-              </w:rPr>
-              <w:t xml:space="preserve"> de 202</w:t>
-            </w:r>
-            <w:r>
-              <w:rPr>
-                <w:w w:val="105"/>
-                <w:sz w:val="17"/>
-                <w:lang w:val="pt-BR"/>
-              </w:rPr>
-              <w:t>3</w:t>
+              <w:t xml:space="preserve">28 de julho de 2023</w:t>
             </w:r>
           </w:p>
         </w:tc>
@@ -425,34 +369,7 @@
                 <w:sz w:val="16"/>
                 <w:lang w:val="pt-BR"/>
               </w:rPr>
-              <w:t>0</w:t>
-            </w:r>
-            <w:r>
-              <w:rPr>
-                <w:b/>
-                <w:position w:val="4"/>
-                <w:sz w:val="16"/>
-                <w:lang w:val="pt-BR"/>
-              </w:rPr>
-              <w:t>0</w:t>
-            </w:r>
-            <w:r>
-              <w:rPr>
-                <w:b/>
-                <w:position w:val="4"/>
-                <w:sz w:val="16"/>
-                <w:lang w:val="pt-BR"/>
-              </w:rPr>
-              <w:t>3</w:t>
-            </w:r>
-            <w:r>
-              <w:rPr>
-                <w:b/>
-                <w:position w:val="4"/>
-                <w:sz w:val="16"/>
-                <w:lang w:val="pt-BR"/>
-              </w:rPr>
-              <w:t>2</w:t>
+              <w:t xml:space="preserve">0033</w:t>
             </w:r>
           </w:p>
         </w:tc>
@@ -574,15 +491,9 @@
               </w:rPr>
               <w:t xml:space="preserve"> </w:t>
             </w:r>
-            <w:hyperlink r:id="rId8">
-              <w:r>
-                <w:rPr>
-                  <w:w w:val="105"/>
-                  <w:lang w:val="pt-BR"/>
-                </w:rPr>
-                <w:t>elaine@swedcham.com.br</w:t>
-              </w:r>
-            </w:hyperlink>
+            <w:r>
+              <w:t xml:space="preserve">elaine@swedcham.com.br</w:t>
+            </w:r>
           </w:p>
           <w:p>
             <w:pPr>
@@ -794,93 +705,8 @@
                 <w:szCs w:val="18"/>
                 <w:lang w:val="pt-BR"/>
               </w:rPr>
-              <w:t xml:space="preserve">Plano Mensal MAILCHIMP – US$ </w:t>
+              <w:t xml:space="preserve">Plano Mensal MAILCHIMP - US$ 55,00 (cotação R$ 5,03 + 6,38% IOF + Comissão 10%)</w:t>
             </w:r>
-            <w:r>
-              <w:rPr>
-                <w:sz w:val="18"/>
-                <w:szCs w:val="18"/>
-                <w:lang w:val="pt-BR"/>
-              </w:rPr>
-              <w:t>55.00</w:t>
-            </w:r>
-            <w:r>
-              <w:rPr>
-                <w:sz w:val="18"/>
-                <w:szCs w:val="18"/>
-                <w:lang w:val="pt-BR"/>
-              </w:rPr>
-              <w:t xml:space="preserve"> (cotação R$ </w:t>
-            </w:r>
-            <w:r>
-              <w:rPr>
-                <w:sz w:val="18"/>
-                <w:szCs w:val="18"/>
-                <w:lang w:val="pt-BR"/>
-              </w:rPr>
-              <w:t>5</w:t>
-            </w:r>
-            <w:r>
-              <w:rPr>
-                <w:sz w:val="18"/>
-                <w:szCs w:val="18"/>
-                <w:lang w:val="pt-BR"/>
-              </w:rPr>
-              <w:t>,</w:t>
-            </w:r>
-            <w:r>
-              <w:rPr>
-                <w:sz w:val="18"/>
-                <w:szCs w:val="18"/>
-                <w:lang w:val="pt-BR"/>
-              </w:rPr>
-              <w:t>03</w:t>
-            </w:r>
-            <w:r>
-              <w:rPr>
-                <w:sz w:val="18"/>
-                <w:szCs w:val="18"/>
-                <w:lang w:val="pt-BR"/>
-              </w:rPr>
-              <w:t xml:space="preserve"> </w:t>
-            </w:r>
-            <w:r>
-              <w:rPr>
-                <w:sz w:val="18"/>
-                <w:szCs w:val="18"/>
-                <w:lang w:val="pt-BR"/>
-              </w:rPr>
-              <w:t>+ 6</w:t>
-            </w:r>
-            <w:r>
-              <w:rPr>
-                <w:sz w:val="18"/>
-                <w:szCs w:val="18"/>
-                <w:lang w:val="pt-BR"/>
-              </w:rPr>
-              <w:t>,</w:t>
-            </w:r>
-            <w:r>
-              <w:rPr>
-                <w:sz w:val="18"/>
-                <w:szCs w:val="18"/>
-                <w:lang w:val="pt-BR"/>
-              </w:rPr>
-              <w:t>38% IOF + Comissão 10%)</w:t>
-            </w:r>
-          </w:p>
-          <w:p>
-            <w:pPr>
-              <w:pStyle w:val="TableParagraph"/>
-              <w:spacing w:before="11"/>
-              <w:ind w:left="134" w:right="924"/>
-              <w:jc w:val="center"/>
-              <w:rPr>
-                <w:sz w:val="18"/>
-                <w:szCs w:val="18"/>
-                <w:lang w:val="pt-BR"/>
-              </w:rPr>
-            </w:pPr>
           </w:p>
         </w:tc>
         <w:tc>
@@ -909,42 +735,7 @@
                 <w:sz w:val="18"/>
                 <w:szCs w:val="18"/>
               </w:rPr>
-              <w:t>19</w:t>
-            </w:r>
-            <w:r>
-              <w:rPr>
-                <w:sz w:val="18"/>
-                <w:szCs w:val="18"/>
-              </w:rPr>
-              <w:t>/</w:t>
-            </w:r>
-            <w:r>
-              <w:rPr>
-                <w:sz w:val="18"/>
-                <w:szCs w:val="18"/>
-              </w:rPr>
-              <w:t>06</w:t>
-            </w:r>
-            <w:r>
-              <w:rPr>
-                <w:sz w:val="18"/>
-                <w:szCs w:val="18"/>
-              </w:rPr>
-              <w:t>/20</w:t>
-            </w:r>
-            <w:r>
-              <w:rPr>
-                <w:sz w:val="18"/>
-                <w:szCs w:val="18"/>
-              </w:rPr>
-              <w:t>2</w:t>
-            </w:r>
-            <w:r>
-              <w:rPr>
-                <w:sz w:val="18"/>
-                <w:szCs w:val="18"/>
-              </w:rPr>
-              <w:t>3</w:t>
+              <w:t xml:space="preserve">19/06/2023</w:t>
             </w:r>
           </w:p>
         </w:tc>
@@ -973,35 +764,7 @@
                 <w:sz w:val="18"/>
                 <w:szCs w:val="18"/>
               </w:rPr>
-              <w:t xml:space="preserve">R$ </w:t>
-            </w:r>
-            <w:r>
-              <w:rPr>
-                <w:sz w:val="18"/>
-                <w:szCs w:val="18"/>
-              </w:rPr>
-              <w:t>3</w:t>
-            </w:r>
-            <w:r>
-              <w:rPr>
-                <w:sz w:val="18"/>
-                <w:szCs w:val="18"/>
-              </w:rPr>
-              <w:t>23</w:t>
-            </w:r>
-            <w:r>
-              <w:rPr>
-                <w:sz w:val="18"/>
-                <w:szCs w:val="18"/>
-              </w:rPr>
-              <w:t>.</w:t>
-            </w:r>
-            <w:r>
-              <w:rPr>
-                <w:sz w:val="18"/>
-                <w:szCs w:val="18"/>
-              </w:rPr>
-              <w:t>73</w:t>
+              <w:t xml:space="preserve">323,73</w:t>
             </w:r>
           </w:p>
         </w:tc>
@@ -1027,14 +790,6 @@
                 <w:szCs w:val="18"/>
               </w:rPr>
             </w:pPr>
-            <w:r>
-              <w:rPr>
-                <w:color w:val="404040"/>
-                <w:sz w:val="18"/>
-                <w:szCs w:val="18"/>
-              </w:rPr>
-              <w:t xml:space="preserve">World company</w:t>
-            </w:r>
           </w:p>
         </w:tc>
         <w:tc>
@@ -1101,14 +856,6 @@
                 <w:szCs w:val="18"/>
               </w:rPr>
             </w:pPr>
-            <w:r>
-              <w:rPr>
-                <w:color w:val="404040"/>
-                <w:sz w:val="18"/>
-                <w:szCs w:val="18"/>
-              </w:rPr>
-              <w:t xml:space="preserve">Oscar</w:t>
-            </w:r>
           </w:p>
         </w:tc>
         <w:tc>
@@ -2458,23 +2205,7 @@
                 <w:sz w:val="20"/>
                 <w:szCs w:val="20"/>
               </w:rPr>
-              <w:t>323</w:t>
-            </w:r>
-            <w:r>
-              <w:rPr>
-                <w:b/>
-                <w:sz w:val="20"/>
-                <w:szCs w:val="20"/>
-              </w:rPr>
-              <w:t>.</w:t>
-            </w:r>
-            <w:r>
-              <w:rPr>
-                <w:b/>
-                <w:sz w:val="20"/>
-                <w:szCs w:val="20"/>
-              </w:rPr>
-              <w:t>73</w:t>
+              <w:t xml:space="preserve">323,73</w:t>
             </w:r>
           </w:p>
         </w:tc>
@@ -2609,58 +2340,12 @@
                 <w:szCs w:val="18"/>
                 <w:lang w:val="pt-BR"/>
               </w:rPr>
-              <w:t>31/07</w:t>
-            </w:r>
-            <w:r>
-              <w:rPr>
-                <w:b/>
-                <w:bCs/>
-                <w:w w:val="105"/>
-                <w:sz w:val="18"/>
-                <w:szCs w:val="18"/>
-                <w:lang w:val="pt-BR"/>
-              </w:rPr>
-              <w:t>/2023</w:t>
+              <w:t xml:space="preserve">31/07/2023</w:t>
             </w:r>
           </w:p>
         </w:tc>
       </w:tr>
     </w:tbl>
-    <w:p>
-      <w:pPr>
-        <w:pStyle w:val="BodyText"/>
-        <w:rPr>
-          <w:rFonts w:ascii="Times New Roman"/>
-          <w:b w:val="0"/>
-          <w:sz w:val="13"/>
-          <w:lang w:val="pt-BR"/>
-        </w:rPr>
-      </w:pPr>
-    </w:p>
-    <w:p>
-      <w:pPr>
-        <w:pStyle w:val="BodyText"/>
-        <w:rPr>
-          <w:rFonts w:ascii="Times New Roman"/>
-          <w:b w:val="0"/>
-          <w:sz w:val="13"/>
-          <w:lang w:val="pt-BR"/>
-        </w:rPr>
-      </w:pPr>
-    </w:p>
-    <w:p>
-      <w:pPr>
-        <w:rPr>
-          <w:color w:val="404040"/>
-        </w:rPr>
-      </w:pPr>
-      <w:r>
-        <w:rPr>
-          <w:color w:val="404040"/>
-        </w:rPr>
-        <w:t xml:space="preserve">World company</w:t>
-      </w:r>
-    </w:p>
     <w:p>
       <w:pPr>
         <w:rPr>

</xml_diff>